<commit_message>
Docs: [D02-S02-00] Add individual documents
</commit_message>
<xml_diff>
--- a/reports/Student #2/02 - Requirements - Student #2.docx
+++ b/reports/Student #2/02 - Requirements - Student #2.docx
@@ -235,7 +235,13 @@
                   <w:rPr>
                     <w:rFonts w:asciiTheme="majorHAnsi" w:hAnsiTheme="majorHAnsi" w:cstheme="majorHAnsi"/>
                   </w:rPr>
-                  <w:t xml:space="preserve"> https://github.com/FernandoTC18/Acme-ANS-D01</w:t>
+                  <w:t xml:space="preserve"> https://github.com/FernandoTC18/Acme-ANS-D0</w:t>
+                </w:r>
+                <w:r>
+                  <w:rPr>
+                    <w:rFonts w:asciiTheme="majorHAnsi" w:hAnsiTheme="majorHAnsi" w:cstheme="majorHAnsi"/>
+                  </w:rPr>
+                  <w:t xml:space="preserve">2 </w:t>
                 </w:r>
               </w:sdtContent>
             </w:sdt>
@@ -552,7 +558,13 @@
                   <w:rPr>
                     <w:rFonts w:asciiTheme="majorHAnsi" w:hAnsiTheme="majorHAnsi" w:cstheme="majorHAnsi"/>
                   </w:rPr>
-                  <w:t>, Operator</w:t>
+                  <w:t xml:space="preserve">, </w:t>
+                </w:r>
+                <w:r>
+                  <w:rPr>
+                    <w:rFonts w:asciiTheme="majorHAnsi" w:hAnsiTheme="majorHAnsi" w:cstheme="majorHAnsi"/>
+                  </w:rPr>
+                  <w:t xml:space="preserve">Manager </w:t>
                 </w:r>
                 <w:r>
                   <w:rPr>
@@ -665,7 +677,7 @@
                   <w:rPr>
                     <w:rFonts w:asciiTheme="majorHAnsi" w:hAnsiTheme="majorHAnsi" w:cstheme="majorHAnsi"/>
                   </w:rPr>
-                  <w:t>9</w:t>
+                  <w:t>2th</w:t>
                 </w:r>
                 <w:r>
                   <w:rPr>
@@ -1314,7 +1326,13 @@
         </w:sdtPr>
         <w:sdtContent>
           <w:r>
-            <w:t xml:space="preserve">    </w:t>
+            <w:t xml:space="preserve">  </w:t>
+          </w:r>
+          <w:r>
+            <w:t xml:space="preserve">X </w:t>
+          </w:r>
+          <w:r>
+            <w:t xml:space="preserve">  </w:t>
           </w:r>
         </w:sdtContent>
       </w:sdt>
@@ -1563,7 +1581,13 @@
         </w:sdtPr>
         <w:sdtContent>
           <w:r>
-            <w:t xml:space="preserve">    </w:t>
+            <w:t xml:space="preserve">  </w:t>
+          </w:r>
+          <w:r>
+            <w:t xml:space="preserve">X </w:t>
+          </w:r>
+          <w:r>
+            <w:t xml:space="preserve">  </w:t>
           </w:r>
         </w:sdtContent>
       </w:sdt>
@@ -1779,7 +1803,13 @@
         </w:sdtPr>
         <w:sdtContent>
           <w:r>
-            <w:t xml:space="preserve">    </w:t>
+            <w:t xml:space="preserve"> </w:t>
+          </w:r>
+          <w:r>
+            <w:t xml:space="preserve"> X</w:t>
+          </w:r>
+          <w:r>
+            <w:t xml:space="preserve">   </w:t>
           </w:r>
         </w:sdtContent>
       </w:sdt>
@@ -1996,7 +2026,13 @@
         </w:sdtPr>
         <w:sdtContent>
           <w:r>
-            <w:t xml:space="preserve">    </w:t>
+            <w:t xml:space="preserve">  </w:t>
+          </w:r>
+          <w:r>
+            <w:t xml:space="preserve">X </w:t>
+          </w:r>
+          <w:r>
+            <w:t xml:space="preserve">  </w:t>
           </w:r>
         </w:sdtContent>
       </w:sdt>
@@ -2047,7 +2083,13 @@
         </w:sdtPr>
         <w:sdtContent>
           <w:r>
-            <w:t xml:space="preserve">    </w:t>
+            <w:t xml:space="preserve">  </w:t>
+          </w:r>
+          <w:r>
+            <w:t xml:space="preserve">X </w:t>
+          </w:r>
+          <w:r>
+            <w:t xml:space="preserve">  </w:t>
           </w:r>
         </w:sdtContent>
       </w:sdt>
@@ -9625,6 +9667,7 @@
     <w:rsid w:val="00791580"/>
     <w:rsid w:val="00794714"/>
     <w:rsid w:val="007A55FF"/>
+    <w:rsid w:val="007B0144"/>
     <w:rsid w:val="007C004C"/>
     <w:rsid w:val="007E6C7A"/>
     <w:rsid w:val="008B1087"/>
@@ -9634,6 +9677,7 @@
     <w:rsid w:val="00990B95"/>
     <w:rsid w:val="00A222AC"/>
     <w:rsid w:val="00A43571"/>
+    <w:rsid w:val="00BA1973"/>
     <w:rsid w:val="00BC7967"/>
     <w:rsid w:val="00C12AB9"/>
     <w:rsid w:val="00C63AB0"/>

</xml_diff>

<commit_message>
Docs: S02 individual documents
</commit_message>
<xml_diff>
--- a/reports/Student #2/02 - Requirements - Student #2.docx
+++ b/reports/Student #2/02 - Requirements - Student #2.docx
@@ -558,19 +558,7 @@
                   <w:rPr>
                     <w:rFonts w:asciiTheme="majorHAnsi" w:hAnsiTheme="majorHAnsi" w:cstheme="majorHAnsi"/>
                   </w:rPr>
-                  <w:t xml:space="preserve">, </w:t>
-                </w:r>
-                <w:r>
-                  <w:rPr>
-                    <w:rFonts w:asciiTheme="majorHAnsi" w:hAnsiTheme="majorHAnsi" w:cstheme="majorHAnsi"/>
-                  </w:rPr>
-                  <w:t xml:space="preserve">Manager </w:t>
-                </w:r>
-                <w:r>
-                  <w:rPr>
-                    <w:rFonts w:asciiTheme="majorHAnsi" w:hAnsiTheme="majorHAnsi" w:cstheme="majorHAnsi"/>
-                  </w:rPr>
-                  <w:t xml:space="preserve">  </w:t>
+                  <w:t xml:space="preserve"> </w:t>
                 </w:r>
               </w:sdtContent>
             </w:sdt>
@@ -659,7 +647,7 @@
                   <w:rPr>
                     <w:rFonts w:asciiTheme="majorHAnsi" w:hAnsiTheme="majorHAnsi" w:cstheme="majorHAnsi"/>
                   </w:rPr>
-                  <w:t>March</w:t>
+                  <w:t>April</w:t>
                 </w:r>
                 <w:r>
                   <w:rPr>
@@ -671,13 +659,13 @@
                   <w:rPr>
                     <w:rFonts w:asciiTheme="majorHAnsi" w:hAnsiTheme="majorHAnsi" w:cstheme="majorHAnsi"/>
                   </w:rPr>
-                  <w:t>1</w:t>
+                  <w:t>4</w:t>
                 </w:r>
                 <w:r>
                   <w:rPr>
                     <w:rFonts w:asciiTheme="majorHAnsi" w:hAnsiTheme="majorHAnsi" w:cstheme="majorHAnsi"/>
                   </w:rPr>
-                  <w:t>2th</w:t>
+                  <w:t>th</w:t>
                 </w:r>
                 <w:r>
                   <w:rPr>
@@ -2348,7 +2336,13 @@
         </w:sdtPr>
         <w:sdtContent>
           <w:r>
-            <w:t xml:space="preserve">    </w:t>
+            <w:t xml:space="preserve">  </w:t>
+          </w:r>
+          <w:r>
+            <w:t xml:space="preserve">X </w:t>
+          </w:r>
+          <w:r>
+            <w:t xml:space="preserve">  </w:t>
           </w:r>
         </w:sdtContent>
       </w:sdt>
@@ -2485,7 +2479,13 @@
         </w:sdtPr>
         <w:sdtContent>
           <w:r>
-            <w:t xml:space="preserve">    </w:t>
+            <w:t xml:space="preserve"> </w:t>
+          </w:r>
+          <w:r>
+            <w:t xml:space="preserve"> X</w:t>
+          </w:r>
+          <w:r>
+            <w:t xml:space="preserve">   </w:t>
           </w:r>
         </w:sdtContent>
       </w:sdt>
@@ -2608,7 +2608,13 @@
         </w:sdtPr>
         <w:sdtContent>
           <w:r>
-            <w:t xml:space="preserve">    </w:t>
+            <w:t xml:space="preserve"> </w:t>
+          </w:r>
+          <w:r>
+            <w:t xml:space="preserve"> X</w:t>
+          </w:r>
+          <w:r>
+            <w:t xml:space="preserve">   </w:t>
           </w:r>
         </w:sdtContent>
       </w:sdt>
@@ -9663,6 +9669,7 @@
     <w:rsid w:val="0054309A"/>
     <w:rsid w:val="00545DE5"/>
     <w:rsid w:val="005650B2"/>
+    <w:rsid w:val="00591B67"/>
     <w:rsid w:val="00635F6F"/>
     <w:rsid w:val="0068233A"/>
     <w:rsid w:val="006D56E0"/>
@@ -9672,6 +9679,7 @@
     <w:rsid w:val="007B0144"/>
     <w:rsid w:val="007C004C"/>
     <w:rsid w:val="007E6C7A"/>
+    <w:rsid w:val="008968D2"/>
     <w:rsid w:val="008B1087"/>
     <w:rsid w:val="0093034B"/>
     <w:rsid w:val="00944E58"/>

</xml_diff>

<commit_message>
Fix: individual document date
</commit_message>
<xml_diff>
--- a/reports/Student #2/02 - Requirements - Student #2.docx
+++ b/reports/Student #2/02 - Requirements - Student #2.docx
@@ -659,13 +659,7 @@
                   <w:rPr>
                     <w:rFonts w:asciiTheme="majorHAnsi" w:hAnsiTheme="majorHAnsi" w:cstheme="majorHAnsi"/>
                   </w:rPr>
-                  <w:t>4</w:t>
-                </w:r>
-                <w:r>
-                  <w:rPr>
-                    <w:rFonts w:asciiTheme="majorHAnsi" w:hAnsiTheme="majorHAnsi" w:cstheme="majorHAnsi"/>
-                  </w:rPr>
-                  <w:t>th</w:t>
+                  <w:t>3rd</w:t>
                 </w:r>
                 <w:r>
                   <w:rPr>
@@ -9650,6 +9644,7 @@
     <w:rsid w:val="00061CE8"/>
     <w:rsid w:val="000656B8"/>
     <w:rsid w:val="000B4661"/>
+    <w:rsid w:val="000D4F04"/>
     <w:rsid w:val="0010552B"/>
     <w:rsid w:val="001221F0"/>
     <w:rsid w:val="001942D6"/>
@@ -9703,6 +9698,7 @@
     <w:rsid w:val="00EA1B9C"/>
     <w:rsid w:val="00ED34A4"/>
     <w:rsid w:val="00ED3D0C"/>
+    <w:rsid w:val="00EE6325"/>
     <w:rsid w:val="00F06ED1"/>
     <w:rsid w:val="00F10D2D"/>
     <w:rsid w:val="00F30381"/>

</xml_diff>